<commit_message>
Propuesta con nombre de Tesis
</commit_message>
<xml_diff>
--- a/Propuesta_de_trabajo/Propuesta_de_trabajo_calendarizada.docx
+++ b/Propuesta_de_trabajo/Propuesta_de_trabajo_calendarizada.docx
@@ -1,6 +1,6 @@
 
 <file path=word/document.xml><?xml version="1.0" encoding="utf-8"?>
-<w:document xmlns:wpc="http://schemas.microsoft.com/office/word/2010/wordprocessingCanvas" xmlns:cx="http://schemas.microsoft.com/office/drawing/2014/chartex" xmlns:cx1="http://schemas.microsoft.com/office/drawing/2015/9/8/chartex" xmlns:cx2="http://schemas.microsoft.com/office/drawing/2015/10/21/chartex" xmlns:cx3="http://schemas.microsoft.com/office/drawing/2016/5/9/chartex" xmlns:cx4="http://schemas.microsoft.com/office/drawing/2016/5/10/chartex" xmlns:cx5="http://schemas.microsoft.com/office/drawing/2016/5/11/chartex" xmlns:cx6="http://schemas.microsoft.com/office/drawing/2016/5/12/chartex" xmlns:cx7="http://schemas.microsoft.com/office/drawing/2016/5/13/chartex" xmlns:cx8="http://schemas.microsoft.com/office/drawing/2016/5/14/chartex" xmlns:mc="http://schemas.openxmlformats.org/markup-compatibility/2006" xmlns:aink="http://schemas.microsoft.com/office/drawing/2016/ink" xmlns:am3d="http://schemas.microsoft.com/office/drawing/2017/model3d" xmlns:o="urn:schemas-microsoft-com:office:office" xmlns:r="http://schemas.openxmlformats.org/officeDocument/2006/relationships" xmlns:m="http://schemas.openxmlformats.org/officeDocument/2006/math" xmlns:v="urn:schemas-microsoft-com:vml" xmlns:wp14="http://schemas.microsoft.com/office/word/2010/wordprocessingDrawing" xmlns:wp="http://schemas.openxmlformats.org/drawingml/2006/wordprocessingDrawing" xmlns:w10="urn:schemas-microsoft-com:office:word" xmlns:w="http://schemas.openxmlformats.org/wordprocessingml/2006/main" xmlns:w14="http://schemas.microsoft.com/office/word/2010/wordml" xmlns:w15="http://schemas.microsoft.com/office/word/2012/wordml" xmlns:w16cex="http://schemas.microsoft.com/office/word/2018/wordml/cex" xmlns:w16cid="http://schemas.microsoft.com/office/word/2016/wordml/cid" xmlns:w16="http://schemas.microsoft.com/office/word/2018/wordml" xmlns:w16sdtdh="http://schemas.microsoft.com/office/word/2020/wordml/sdtdatahash" xmlns:w16se="http://schemas.microsoft.com/office/word/2015/wordml/symex" xmlns:wpg="http://schemas.microsoft.com/office/word/2010/wordprocessingGroup" xmlns:wpi="http://schemas.microsoft.com/office/word/2010/wordprocessingInk" xmlns:wne="http://schemas.microsoft.com/office/word/2006/wordml" xmlns:wps="http://schemas.microsoft.com/office/word/2010/wordprocessingShape" mc:Ignorable="w14 w15 w16se w16cid w16 w16cex w16sdtdh wp14">
+<w:document xmlns:wpc="http://schemas.microsoft.com/office/word/2010/wordprocessingCanvas" xmlns:cx="http://schemas.microsoft.com/office/drawing/2014/chartex" xmlns:cx1="http://schemas.microsoft.com/office/drawing/2015/9/8/chartex" xmlns:cx2="http://schemas.microsoft.com/office/drawing/2015/10/21/chartex" xmlns:cx3="http://schemas.microsoft.com/office/drawing/2016/5/9/chartex" xmlns:cx4="http://schemas.microsoft.com/office/drawing/2016/5/10/chartex" xmlns:cx5="http://schemas.microsoft.com/office/drawing/2016/5/11/chartex" xmlns:cx6="http://schemas.microsoft.com/office/drawing/2016/5/12/chartex" xmlns:cx7="http://schemas.microsoft.com/office/drawing/2016/5/13/chartex" xmlns:cx8="http://schemas.microsoft.com/office/drawing/2016/5/14/chartex" xmlns:mc="http://schemas.openxmlformats.org/markup-compatibility/2006" xmlns:aink="http://schemas.microsoft.com/office/drawing/2016/ink" xmlns:am3d="http://schemas.microsoft.com/office/drawing/2017/model3d" xmlns:o="urn:schemas-microsoft-com:office:office" xmlns:oel="http://schemas.microsoft.com/office/2019/extlst" xmlns:r="http://schemas.openxmlformats.org/officeDocument/2006/relationships" xmlns:m="http://schemas.openxmlformats.org/officeDocument/2006/math" xmlns:v="urn:schemas-microsoft-com:vml" xmlns:wp14="http://schemas.microsoft.com/office/word/2010/wordprocessingDrawing" xmlns:wp="http://schemas.openxmlformats.org/drawingml/2006/wordprocessingDrawing" xmlns:w10="urn:schemas-microsoft-com:office:word" xmlns:w="http://schemas.openxmlformats.org/wordprocessingml/2006/main" xmlns:w14="http://schemas.microsoft.com/office/word/2010/wordml" xmlns:w15="http://schemas.microsoft.com/office/word/2012/wordml" xmlns:w16cex="http://schemas.microsoft.com/office/word/2018/wordml/cex" xmlns:w16cid="http://schemas.microsoft.com/office/word/2016/wordml/cid" xmlns:w16="http://schemas.microsoft.com/office/word/2018/wordml" xmlns:w16sdtdh="http://schemas.microsoft.com/office/word/2020/wordml/sdtdatahash" xmlns:w16se="http://schemas.microsoft.com/office/word/2015/wordml/symex" xmlns:wpg="http://schemas.microsoft.com/office/word/2010/wordprocessingGroup" xmlns:wpi="http://schemas.microsoft.com/office/word/2010/wordprocessingInk" xmlns:wne="http://schemas.microsoft.com/office/word/2006/wordml" xmlns:wps="http://schemas.microsoft.com/office/word/2010/wordprocessingShape" mc:Ignorable="w14 w15 w16se w16cid w16 w16cex w16sdtdh wp14">
   <w:body>
     <w:p>
       <w:pPr>
@@ -23,7 +23,27 @@
           <w:sz w:val="32"/>
           <w:szCs w:val="32"/>
         </w:rPr>
-        <w:t>Propuesta de trabajo calendarizada</w:t>
+        <w:t xml:space="preserve">Propuesta de </w:t>
+      </w:r>
+      <w:r>
+        <w:rPr>
+          <w:rFonts w:ascii="Gandhi Sans" w:hAnsi="Gandhi Sans"/>
+          <w:b/>
+          <w:bCs/>
+          <w:sz w:val="32"/>
+          <w:szCs w:val="32"/>
+        </w:rPr>
+        <w:t xml:space="preserve">Tesis:  </w:t>
+      </w:r>
+      <w:r>
+        <w:rPr>
+          <w:rFonts w:ascii="Gandhi Sans" w:hAnsi="Gandhi Sans"/>
+          <w:b/>
+          <w:bCs/>
+          <w:sz w:val="32"/>
+          <w:szCs w:val="32"/>
+        </w:rPr>
+        <w:t>Ajuste de modelos de lluvia caliente a las distribuciones de tamaño de gota en México y su relación con la visibilidad.</w:t>
       </w:r>
     </w:p>
     <w:p>
@@ -68,7 +88,43 @@
         <w:rPr>
           <w:rFonts w:ascii="Gandhi Sans" w:hAnsi="Gandhi Sans"/>
         </w:rPr>
-        <w:t xml:space="preserve"> y su relación con la visibilidad</w:t>
+        <w:t xml:space="preserve">, así como encontrar </w:t>
+      </w:r>
+      <w:r>
+        <w:rPr>
+          <w:rFonts w:ascii="Gandhi Sans" w:hAnsi="Gandhi Sans"/>
+        </w:rPr>
+        <w:t xml:space="preserve">y comprobar </w:t>
+      </w:r>
+      <w:r>
+        <w:rPr>
+          <w:rFonts w:ascii="Gandhi Sans" w:hAnsi="Gandhi Sans"/>
+        </w:rPr>
+        <w:t xml:space="preserve">una relación entre </w:t>
+      </w:r>
+      <w:r>
+        <w:rPr>
+          <w:rFonts w:ascii="Gandhi Sans" w:hAnsi="Gandhi Sans"/>
+        </w:rPr>
+        <w:t>la</w:t>
+      </w:r>
+      <w:r>
+        <w:rPr>
+          <w:rFonts w:ascii="Gandhi Sans" w:hAnsi="Gandhi Sans"/>
+        </w:rPr>
+        <w:t>s distribuciones por tamaño de gota y la</w:t>
+      </w:r>
+      <w:r>
+        <w:rPr>
+          <w:rFonts w:ascii="Gandhi Sans" w:hAnsi="Gandhi Sans"/>
+        </w:rPr>
+        <w:t xml:space="preserve"> visibilidad</w:t>
+      </w:r>
+      <w:r>
+        <w:rPr>
+          <w:rFonts w:ascii="Gandhi Sans" w:hAnsi="Gandhi Sans"/>
+        </w:rPr>
+        <w:t xml:space="preserve"> a través del coeficiente de extinción</w:t>
       </w:r>
       <w:r>
         <w:rPr>
@@ -87,16 +143,45 @@
         <w:rPr>
           <w:rFonts w:ascii="Gandhi Sans" w:hAnsi="Gandhi Sans"/>
         </w:rPr>
-        <w:t xml:space="preserve">Hipótesis: Las distribuciones por tamaños de gotas de lluvia en regiones costeras, a baja altitud, de México muestran características de procesos de lluvia caliente en equilibrio. Es decir, son distribuciones </w:t>
-      </w:r>
-      <w:proofErr w:type="spellStart"/>
-      <w:r>
-        <w:rPr>
-          <w:rFonts w:ascii="Gandhi Sans" w:hAnsi="Gandhi Sans"/>
-        </w:rPr>
-        <w:t>trimodales</w:t>
-      </w:r>
-      <w:proofErr w:type="spellEnd"/>
+        <w:t>Hipótesis</w:t>
+      </w:r>
+      <w:r>
+        <w:rPr>
+          <w:rFonts w:ascii="Gandhi Sans" w:hAnsi="Gandhi Sans"/>
+        </w:rPr>
+        <w:t xml:space="preserve"> 1</w:t>
+      </w:r>
+      <w:r>
+        <w:rPr>
+          <w:rFonts w:ascii="Gandhi Sans" w:hAnsi="Gandhi Sans"/>
+        </w:rPr>
+        <w:t>: Las distribuciones por tamaños de gotas de lluvia en regiones costeras, a baja altitud, de México muestran características de procesos de lluvia caliente en equilibrio. Es decir, son distribuciones trimodales.</w:t>
+      </w:r>
+    </w:p>
+    <w:p>
+      <w:pPr>
+        <w:rPr>
+          <w:rFonts w:ascii="Gandhi Sans" w:hAnsi="Gandhi Sans"/>
+        </w:rPr>
+      </w:pPr>
+      <w:r>
+        <w:rPr>
+          <w:rFonts w:ascii="Gandhi Sans" w:hAnsi="Gandhi Sans"/>
+        </w:rPr>
+        <w:t>Hipótesis</w:t>
+      </w:r>
+      <w:r>
+        <w:rPr>
+          <w:rFonts w:ascii="Gandhi Sans" w:hAnsi="Gandhi Sans"/>
+        </w:rPr>
+        <w:t xml:space="preserve"> 2</w:t>
+      </w:r>
+      <w:r>
+        <w:rPr>
+          <w:rFonts w:ascii="Gandhi Sans" w:hAnsi="Gandhi Sans"/>
+        </w:rPr>
+        <w:t>: Es posible y sensato estimar la visibilidad de un evento de precipitación utilizando como parámetro la distribución por tamaño de gota</w:t>
+      </w:r>
       <w:r>
         <w:rPr>
           <w:rFonts w:ascii="Gandhi Sans" w:hAnsi="Gandhi Sans"/>
@@ -322,25 +407,19 @@
         <w:rPr>
           <w:rFonts w:ascii="Gandhi Sans" w:hAnsi="Gandhi Sans"/>
         </w:rPr>
-        <w:t>Describir e investigar las</w:t>
-      </w:r>
-      <w:r>
-        <w:rPr>
-          <w:rFonts w:ascii="Gandhi Sans" w:hAnsi="Gandhi Sans"/>
-        </w:rPr>
-        <w:t xml:space="preserve"> condiciones</w:t>
-      </w:r>
-      <w:r>
-        <w:rPr>
-          <w:rFonts w:ascii="Gandhi Sans" w:hAnsi="Gandhi Sans"/>
-        </w:rPr>
-        <w:t xml:space="preserve"> atmosféricas en</w:t>
-      </w:r>
-      <w:r>
-        <w:rPr>
-          <w:rFonts w:ascii="Gandhi Sans" w:hAnsi="Gandhi Sans"/>
-        </w:rPr>
-        <w:t xml:space="preserve"> las distintas localidades a estudiar.</w:t>
+        <w:t xml:space="preserve">Investigar las condiciones </w:t>
+      </w:r>
+      <w:r>
+        <w:rPr>
+          <w:rFonts w:ascii="Gandhi Sans" w:hAnsi="Gandhi Sans"/>
+        </w:rPr>
+        <w:t>ópticas y consideraciones para</w:t>
+      </w:r>
+      <w:r>
+        <w:rPr>
+          <w:rFonts w:ascii="Gandhi Sans" w:hAnsi="Gandhi Sans"/>
+        </w:rPr>
+        <w:t xml:space="preserve"> calcular la visibilidad.</w:t>
       </w:r>
     </w:p>
     <w:p>
@@ -358,13 +437,25 @@
         <w:rPr>
           <w:rFonts w:ascii="Gandhi Sans" w:hAnsi="Gandhi Sans"/>
         </w:rPr>
-        <w:t>D</w:t>
-      </w:r>
-      <w:r>
-        <w:rPr>
-          <w:rFonts w:ascii="Gandhi Sans" w:hAnsi="Gandhi Sans"/>
-        </w:rPr>
-        <w:t>escribir la instrumentación utilizada, incluyendo las características de los observatorios del RUOA, de donde se obtuvieron los datos.</w:t>
+        <w:t>Describir e investigar las</w:t>
+      </w:r>
+      <w:r>
+        <w:rPr>
+          <w:rFonts w:ascii="Gandhi Sans" w:hAnsi="Gandhi Sans"/>
+        </w:rPr>
+        <w:t xml:space="preserve"> condiciones</w:t>
+      </w:r>
+      <w:r>
+        <w:rPr>
+          <w:rFonts w:ascii="Gandhi Sans" w:hAnsi="Gandhi Sans"/>
+        </w:rPr>
+        <w:t xml:space="preserve"> atmosféricas en</w:t>
+      </w:r>
+      <w:r>
+        <w:rPr>
+          <w:rFonts w:ascii="Gandhi Sans" w:hAnsi="Gandhi Sans"/>
+        </w:rPr>
+        <w:t xml:space="preserve"> las distintas localidades a estudiar.</w:t>
       </w:r>
     </w:p>
     <w:p>
@@ -382,6 +473,30 @@
         <w:rPr>
           <w:rFonts w:ascii="Gandhi Sans" w:hAnsi="Gandhi Sans"/>
         </w:rPr>
+        <w:t>D</w:t>
+      </w:r>
+      <w:r>
+        <w:rPr>
+          <w:rFonts w:ascii="Gandhi Sans" w:hAnsi="Gandhi Sans"/>
+        </w:rPr>
+        <w:t>escribir la instrumentación utilizada, incluyendo las características de los observatorios del RUOA, de donde se obtuvieron los datos.</w:t>
+      </w:r>
+    </w:p>
+    <w:p>
+      <w:pPr>
+        <w:pStyle w:val="Prrafodelista"/>
+        <w:numPr>
+          <w:ilvl w:val="0"/>
+          <w:numId w:val="4"/>
+        </w:numPr>
+        <w:rPr>
+          <w:rFonts w:ascii="Gandhi Sans" w:hAnsi="Gandhi Sans"/>
+        </w:rPr>
+      </w:pPr>
+      <w:r>
+        <w:rPr>
+          <w:rFonts w:ascii="Gandhi Sans" w:hAnsi="Gandhi Sans"/>
+        </w:rPr>
         <w:t xml:space="preserve">Describir el modo en el que se han obtenido y procesado los </w:t>
       </w:r>
       <w:r>
@@ -446,6 +561,14 @@
           <w:bCs/>
         </w:rPr>
         <w:t xml:space="preserve">Etapa 2: Análisis de datos </w:t>
+      </w:r>
+      <w:r>
+        <w:rPr>
+          <w:rFonts w:ascii="Gandhi Sans" w:hAnsi="Gandhi Sans"/>
+          <w:b/>
+          <w:bCs/>
+        </w:rPr>
+        <w:t>y desarrollo de modelo de visibilidad</w:t>
       </w:r>
     </w:p>
     <w:p>
@@ -555,6 +678,36 @@
     </w:p>
     <w:p>
       <w:pPr>
+        <w:pStyle w:val="Prrafodelista"/>
+        <w:numPr>
+          <w:ilvl w:val="0"/>
+          <w:numId w:val="3"/>
+        </w:numPr>
+        <w:rPr>
+          <w:rFonts w:ascii="Gandhi Sans" w:hAnsi="Gandhi Sans"/>
+        </w:rPr>
+      </w:pPr>
+      <w:r>
+        <w:rPr>
+          <w:rFonts w:ascii="Gandhi Sans" w:hAnsi="Gandhi Sans"/>
+        </w:rPr>
+        <w:t xml:space="preserve">Plantear y refinar un modelo que permita </w:t>
+      </w:r>
+      <w:r>
+        <w:rPr>
+          <w:rFonts w:ascii="Gandhi Sans" w:hAnsi="Gandhi Sans"/>
+        </w:rPr>
+        <w:t>estimar la visibilidad</w:t>
+      </w:r>
+      <w:r>
+        <w:rPr>
+          <w:rFonts w:ascii="Gandhi Sans" w:hAnsi="Gandhi Sans"/>
+        </w:rPr>
+        <w:t xml:space="preserve"> utilizando las distribuciones de tamaño de gota.</w:t>
+      </w:r>
+    </w:p>
+    <w:p>
+      <w:pPr>
         <w:ind w:left="708"/>
         <w:rPr>
           <w:rFonts w:ascii="Gandhi Sans" w:hAnsi="Gandhi Sans"/>
@@ -594,6 +747,7 @@
         <w:rPr>
           <w:rFonts w:ascii="Gandhi Sans" w:hAnsi="Gandhi Sans"/>
         </w:rPr>
+        <w:lastRenderedPageBreak/>
         <w:t xml:space="preserve">Establecer la metodología que se usará para el análisis de los datos. </w:t>
       </w:r>
     </w:p>
@@ -635,6 +789,30 @@
     </w:p>
     <w:p>
       <w:pPr>
+        <w:pStyle w:val="Prrafodelista"/>
+        <w:numPr>
+          <w:ilvl w:val="0"/>
+          <w:numId w:val="6"/>
+        </w:numPr>
+        <w:rPr>
+          <w:rFonts w:ascii="Gandhi Sans" w:hAnsi="Gandhi Sans"/>
+        </w:rPr>
+      </w:pPr>
+      <w:r>
+        <w:rPr>
+          <w:rFonts w:ascii="Gandhi Sans" w:hAnsi="Gandhi Sans"/>
+        </w:rPr>
+        <w:t xml:space="preserve">Desarrollar y refinar el modelo de visibilidad </w:t>
+      </w:r>
+      <w:r>
+        <w:rPr>
+          <w:rFonts w:ascii="Gandhi Sans" w:hAnsi="Gandhi Sans"/>
+        </w:rPr>
+        <w:t>utilizando como referencia la literatura teórica existente.</w:t>
+      </w:r>
+    </w:p>
+    <w:p>
+      <w:pPr>
         <w:ind w:firstLine="708"/>
         <w:rPr>
           <w:rFonts w:ascii="Gandhi Sans" w:hAnsi="Gandhi Sans"/>
@@ -847,6 +1025,24 @@
         <w:rPr>
           <w:rFonts w:ascii="Gandhi Sans" w:hAnsi="Gandhi Sans"/>
         </w:rPr>
+        <w:t>Concluir el trabajo presentando el modelo desarrollado para la estimación de visibilidad, así como sus limitaciones y restricciones.</w:t>
+      </w:r>
+    </w:p>
+    <w:p>
+      <w:pPr>
+        <w:pStyle w:val="Prrafodelista"/>
+        <w:numPr>
+          <w:ilvl w:val="0"/>
+          <w:numId w:val="6"/>
+        </w:numPr>
+        <w:rPr>
+          <w:rFonts w:ascii="Gandhi Sans" w:hAnsi="Gandhi Sans"/>
+        </w:rPr>
+      </w:pPr>
+      <w:r>
+        <w:rPr>
+          <w:rFonts w:ascii="Gandhi Sans" w:hAnsi="Gandhi Sans"/>
+        </w:rPr>
         <w:t>Asistir a reuniones periódicas con el fin de pulir detalles para la publicación de la tesis.</w:t>
       </w:r>
     </w:p>
@@ -874,30 +1070,100 @@
     <w:p/>
     <w:p>
       <w:pPr>
-        <w:rPr>
-          <w:rFonts w:ascii="Gandhi Sans" w:hAnsi="Gandhi Sans"/>
-          <w:b/>
-          <w:bCs/>
-        </w:rPr>
-      </w:pPr>
-      <w:r>
-        <w:rPr>
-          <w:rFonts w:ascii="Gandhi Sans" w:hAnsi="Gandhi Sans"/>
-          <w:b/>
-          <w:bCs/>
-        </w:rPr>
-        <w:t>Estructura del índice de tesis (índice tentativo)</w:t>
-      </w:r>
-    </w:p>
-    <w:p>
-      <w:pPr>
-        <w:ind w:firstLine="708"/>
-        <w:rPr>
-          <w:rFonts w:ascii="Gandhi Sans" w:hAnsi="Gandhi Sans"/>
-          <w:b/>
-          <w:bCs/>
-        </w:rPr>
-      </w:pPr>
+        <w:jc w:val="center"/>
+        <w:rPr>
+          <w:rFonts w:ascii="Gandhi Sans" w:hAnsi="Gandhi Sans"/>
+          <w:b/>
+          <w:bCs/>
+          <w:sz w:val="28"/>
+          <w:szCs w:val="28"/>
+        </w:rPr>
+      </w:pPr>
+      <w:bookmarkStart w:id="0" w:name="_Hlk103767411"/>
+      <w:r>
+        <w:rPr>
+          <w:rFonts w:ascii="Gandhi Sans" w:hAnsi="Gandhi Sans"/>
+          <w:b/>
+          <w:bCs/>
+          <w:sz w:val="28"/>
+          <w:szCs w:val="28"/>
+        </w:rPr>
+        <w:t>Ajuste de modelos de lluvia caliente a las d</w:t>
+      </w:r>
+      <w:r>
+        <w:rPr>
+          <w:rFonts w:ascii="Gandhi Sans" w:hAnsi="Gandhi Sans"/>
+          <w:b/>
+          <w:bCs/>
+          <w:sz w:val="28"/>
+          <w:szCs w:val="28"/>
+        </w:rPr>
+        <w:t>istribuciones de tamaño de gota</w:t>
+      </w:r>
+      <w:r>
+        <w:rPr>
+          <w:rFonts w:ascii="Gandhi Sans" w:hAnsi="Gandhi Sans"/>
+          <w:b/>
+          <w:bCs/>
+          <w:sz w:val="28"/>
+          <w:szCs w:val="28"/>
+        </w:rPr>
+        <w:t xml:space="preserve"> en México y su relación con la visibilidad.</w:t>
+      </w:r>
+    </w:p>
+    <w:bookmarkEnd w:id="0"/>
+    <w:p>
+      <w:pPr>
+        <w:jc w:val="center"/>
+        <w:rPr>
+          <w:rFonts w:ascii="Gandhi Sans" w:hAnsi="Gandhi Sans"/>
+          <w:b/>
+          <w:bCs/>
+          <w:sz w:val="28"/>
+          <w:szCs w:val="28"/>
+        </w:rPr>
+      </w:pPr>
+    </w:p>
+    <w:p>
+      <w:pPr>
+        <w:pStyle w:val="Prrafodelista"/>
+        <w:numPr>
+          <w:ilvl w:val="0"/>
+          <w:numId w:val="7"/>
+        </w:numPr>
+        <w:rPr>
+          <w:rFonts w:ascii="Gandhi Sans" w:hAnsi="Gandhi Sans"/>
+          <w:b/>
+          <w:bCs/>
+        </w:rPr>
+      </w:pPr>
+      <w:r>
+        <w:rPr>
+          <w:rFonts w:ascii="Gandhi Sans" w:hAnsi="Gandhi Sans"/>
+          <w:b/>
+          <w:bCs/>
+        </w:rPr>
+        <w:t>Introducción y antecedentes</w:t>
+      </w:r>
+    </w:p>
+    <w:p>
+      <w:pPr>
+        <w:pStyle w:val="Prrafodelista"/>
+        <w:ind w:left="1068" w:firstLine="348"/>
+        <w:rPr>
+          <w:rFonts w:ascii="Gandhi Sans" w:hAnsi="Gandhi Sans"/>
+          <w:b/>
+          <w:bCs/>
+        </w:rPr>
+      </w:pPr>
+      <w:r>
+        <w:rPr>
+          <w:rFonts w:ascii="Gandhi Sans" w:hAnsi="Gandhi Sans"/>
+          <w:b/>
+          <w:bCs/>
+        </w:rPr>
+        <w:t>1.</w:t>
+      </w:r>
       <w:r>
         <w:rPr>
           <w:rFonts w:ascii="Gandhi Sans" w:hAnsi="Gandhi Sans"/>
@@ -912,15 +1178,23 @@
           <w:b/>
           <w:bCs/>
         </w:rPr>
-        <w:t>.</w:t>
-      </w:r>
-      <w:r>
-        <w:rPr>
-          <w:rFonts w:ascii="Gandhi Sans" w:hAnsi="Gandhi Sans"/>
-          <w:b/>
-          <w:bCs/>
-        </w:rPr>
-        <w:t xml:space="preserve"> Introducción y antecedentes</w:t>
+        <w:t xml:space="preserve">. Antecedentes históricos </w:t>
+      </w:r>
+      <w:r>
+        <w:rPr>
+          <w:rFonts w:ascii="Gandhi Sans" w:hAnsi="Gandhi Sans"/>
+          <w:b/>
+          <w:bCs/>
+        </w:rPr>
+        <w:t xml:space="preserve">y conceptos básicos de </w:t>
+      </w:r>
+      <w:r>
+        <w:rPr>
+          <w:rFonts w:ascii="Gandhi Sans" w:hAnsi="Gandhi Sans"/>
+          <w:b/>
+          <w:bCs/>
+        </w:rPr>
+        <w:t>óptica y meteorología</w:t>
       </w:r>
     </w:p>
     <w:p>
@@ -953,7 +1227,15 @@
           <w:b/>
           <w:bCs/>
         </w:rPr>
-        <w:t>1.1. Introducción a procesos de lluvia caliente</w:t>
+        <w:t xml:space="preserve">1.1. Introducción a </w:t>
+      </w:r>
+      <w:r>
+        <w:rPr>
+          <w:rFonts w:ascii="Gandhi Sans" w:hAnsi="Gandhi Sans"/>
+          <w:b/>
+          <w:bCs/>
+        </w:rPr>
+        <w:t>conceptos de distribución de tamaño de gota</w:t>
       </w:r>
     </w:p>
     <w:p>
@@ -979,23 +1261,32 @@
           <w:bCs/>
         </w:rPr>
         <w:tab/>
-        <w:t>1.2. Introducción a visibilidad</w:t>
-      </w:r>
-    </w:p>
-    <w:p>
-      <w:pPr>
-        <w:rPr>
-          <w:rFonts w:ascii="Gandhi Sans" w:hAnsi="Gandhi Sans"/>
-          <w:b/>
-          <w:bCs/>
-        </w:rPr>
-      </w:pPr>
-      <w:r>
-        <w:rPr>
-          <w:rFonts w:ascii="Gandhi Sans" w:hAnsi="Gandhi Sans"/>
-          <w:b/>
-          <w:bCs/>
-        </w:rPr>
+        <w:t xml:space="preserve">1.2. Introducción a </w:t>
+      </w:r>
+      <w:r>
+        <w:rPr>
+          <w:rFonts w:ascii="Gandhi Sans" w:hAnsi="Gandhi Sans"/>
+          <w:b/>
+          <w:bCs/>
+        </w:rPr>
+        <w:t>conceptos de visibilidad</w:t>
+      </w:r>
+    </w:p>
+    <w:p>
+      <w:pPr>
+        <w:rPr>
+          <w:rFonts w:ascii="Gandhi Sans" w:hAnsi="Gandhi Sans"/>
+          <w:b/>
+          <w:bCs/>
+        </w:rPr>
+      </w:pPr>
+      <w:r>
+        <w:rPr>
+          <w:rFonts w:ascii="Gandhi Sans" w:hAnsi="Gandhi Sans"/>
+          <w:b/>
+          <w:bCs/>
+        </w:rPr>
+        <w:lastRenderedPageBreak/>
         <w:tab/>
       </w:r>
       <w:r>
@@ -1005,23 +1296,30 @@
           <w:bCs/>
         </w:rPr>
         <w:tab/>
-        <w:t>1.</w:t>
-      </w:r>
-      <w:r>
-        <w:rPr>
-          <w:rFonts w:ascii="Gandhi Sans" w:hAnsi="Gandhi Sans"/>
-          <w:b/>
-          <w:bCs/>
-        </w:rPr>
-        <w:t>3</w:t>
-      </w:r>
-      <w:r>
-        <w:rPr>
-          <w:rFonts w:ascii="Gandhi Sans" w:hAnsi="Gandhi Sans"/>
-          <w:b/>
-          <w:bCs/>
-        </w:rPr>
-        <w:t>. Antecedentes históricos y planteamiento de hipótesis</w:t>
+      </w:r>
+      <w:r>
+        <w:rPr>
+          <w:rFonts w:ascii="Gandhi Sans" w:hAnsi="Gandhi Sans"/>
+          <w:b/>
+          <w:bCs/>
+        </w:rPr>
+        <w:t xml:space="preserve">1.3. </w:t>
+      </w:r>
+      <w:r>
+        <w:rPr>
+          <w:rFonts w:ascii="Gandhi Sans" w:hAnsi="Gandhi Sans"/>
+          <w:b/>
+          <w:bCs/>
+        </w:rPr>
+        <w:t>P</w:t>
+      </w:r>
+      <w:r>
+        <w:rPr>
+          <w:rFonts w:ascii="Gandhi Sans" w:hAnsi="Gandhi Sans"/>
+          <w:b/>
+          <w:bCs/>
+        </w:rPr>
+        <w:t>lanteamiento de hipótesis</w:t>
       </w:r>
     </w:p>
     <w:p>
@@ -1081,7 +1379,23 @@
           <w:b/>
           <w:bCs/>
         </w:rPr>
-        <w:t xml:space="preserve"> Regiones de estudio</w:t>
+        <w:t xml:space="preserve"> </w:t>
+      </w:r>
+      <w:r>
+        <w:rPr>
+          <w:rFonts w:ascii="Gandhi Sans" w:hAnsi="Gandhi Sans"/>
+          <w:b/>
+          <w:bCs/>
+        </w:rPr>
+        <w:t>Descripción de r</w:t>
+      </w:r>
+      <w:r>
+        <w:rPr>
+          <w:rFonts w:ascii="Gandhi Sans" w:hAnsi="Gandhi Sans"/>
+          <w:b/>
+          <w:bCs/>
+        </w:rPr>
+        <w:t>egiones de estudio</w:t>
       </w:r>
     </w:p>
     <w:p>
@@ -1123,7 +1437,23 @@
           <w:b/>
           <w:bCs/>
         </w:rPr>
-        <w:t xml:space="preserve"> Instrumentación</w:t>
+        <w:t xml:space="preserve"> </w:t>
+      </w:r>
+      <w:r>
+        <w:rPr>
+          <w:rFonts w:ascii="Gandhi Sans" w:hAnsi="Gandhi Sans"/>
+          <w:b/>
+          <w:bCs/>
+        </w:rPr>
+        <w:t>Detalles de la i</w:t>
+      </w:r>
+      <w:r>
+        <w:rPr>
+          <w:rFonts w:ascii="Gandhi Sans" w:hAnsi="Gandhi Sans"/>
+          <w:b/>
+          <w:bCs/>
+        </w:rPr>
+        <w:t>nstrumentación</w:t>
       </w:r>
     </w:p>
     <w:p>
@@ -1193,7 +1523,23 @@
           <w:bCs/>
         </w:rPr>
         <w:tab/>
-        <w:t>3.2 Análisis de visibilidad</w:t>
+        <w:t>3.</w:t>
+      </w:r>
+      <w:r>
+        <w:rPr>
+          <w:rFonts w:ascii="Gandhi Sans" w:hAnsi="Gandhi Sans"/>
+          <w:b/>
+          <w:bCs/>
+        </w:rPr>
+        <w:t>2</w:t>
+      </w:r>
+      <w:r>
+        <w:rPr>
+          <w:rFonts w:ascii="Gandhi Sans" w:hAnsi="Gandhi Sans"/>
+          <w:b/>
+          <w:bCs/>
+        </w:rPr>
+        <w:t xml:space="preserve"> Ajuste de modelos en equilibrio a resultados</w:t>
       </w:r>
     </w:p>
     <w:p>
@@ -1211,6 +1557,33 @@
           <w:bCs/>
         </w:rPr>
         <w:tab/>
+        <w:t xml:space="preserve">4. </w:t>
+      </w:r>
+      <w:r>
+        <w:rPr>
+          <w:rFonts w:ascii="Gandhi Sans" w:hAnsi="Gandhi Sans"/>
+          <w:b/>
+          <w:bCs/>
+        </w:rPr>
+        <w:t xml:space="preserve">Planteamiento de modelo de visibilidad </w:t>
+      </w:r>
+    </w:p>
+    <w:p>
+      <w:pPr>
+        <w:ind w:left="1416"/>
+        <w:rPr>
+          <w:rFonts w:ascii="Gandhi Sans" w:hAnsi="Gandhi Sans"/>
+          <w:b/>
+          <w:bCs/>
+        </w:rPr>
+      </w:pPr>
+      <w:r>
+        <w:rPr>
+          <w:rFonts w:ascii="Gandhi Sans" w:hAnsi="Gandhi Sans"/>
+          <w:b/>
+          <w:bCs/>
+        </w:rPr>
+        <w:t xml:space="preserve">4.1 Desarrollo del modelo teórico para la relación entre las distribuciones y la    </w:t>
       </w:r>
       <w:r>
         <w:rPr>
@@ -1219,7 +1592,103 @@
           <w:bCs/>
         </w:rPr>
         <w:tab/>
-        <w:t>3.3 Ajuste de modelos en equilibrio a resultados</w:t>
+        <w:t xml:space="preserve">visibilidad </w:t>
+      </w:r>
+    </w:p>
+    <w:p>
+      <w:pPr>
+        <w:ind w:left="1416"/>
+        <w:rPr>
+          <w:rFonts w:ascii="Gandhi Sans" w:hAnsi="Gandhi Sans"/>
+          <w:b/>
+          <w:bCs/>
+        </w:rPr>
+      </w:pPr>
+      <w:r>
+        <w:rPr>
+          <w:rFonts w:ascii="Gandhi Sans" w:hAnsi="Gandhi Sans"/>
+          <w:b/>
+          <w:bCs/>
+        </w:rPr>
+        <w:t xml:space="preserve">4.2 </w:t>
+      </w:r>
+      <w:r>
+        <w:rPr>
+          <w:rFonts w:ascii="Gandhi Sans" w:hAnsi="Gandhi Sans"/>
+          <w:b/>
+          <w:bCs/>
+        </w:rPr>
+        <w:t>Estimación de la visibilidad aplicando el modelo desarrollado y las distribuciones obtenidas previamente</w:t>
+      </w:r>
+    </w:p>
+    <w:p>
+      <w:pPr>
+        <w:rPr>
+          <w:rFonts w:ascii="Gandhi Sans" w:hAnsi="Gandhi Sans"/>
+          <w:b/>
+          <w:bCs/>
+        </w:rPr>
+      </w:pPr>
+      <w:r>
+        <w:rPr>
+          <w:rFonts w:ascii="Gandhi Sans" w:hAnsi="Gandhi Sans"/>
+          <w:b/>
+          <w:bCs/>
+        </w:rPr>
+        <w:tab/>
+        <w:t>5. Discusión</w:t>
+      </w:r>
+    </w:p>
+    <w:p>
+      <w:pPr>
+        <w:rPr>
+          <w:rFonts w:ascii="Gandhi Sans" w:hAnsi="Gandhi Sans"/>
+          <w:b/>
+          <w:bCs/>
+        </w:rPr>
+      </w:pPr>
+      <w:r>
+        <w:rPr>
+          <w:rFonts w:ascii="Gandhi Sans" w:hAnsi="Gandhi Sans"/>
+          <w:b/>
+          <w:bCs/>
+        </w:rPr>
+        <w:tab/>
+      </w:r>
+      <w:r>
+        <w:rPr>
+          <w:rFonts w:ascii="Gandhi Sans" w:hAnsi="Gandhi Sans"/>
+          <w:b/>
+          <w:bCs/>
+        </w:rPr>
+        <w:tab/>
+        <w:t>5.1 Discusión de resultados de las distribuciones</w:t>
+      </w:r>
+    </w:p>
+    <w:p>
+      <w:pPr>
+        <w:rPr>
+          <w:rFonts w:ascii="Gandhi Sans" w:hAnsi="Gandhi Sans"/>
+          <w:b/>
+          <w:bCs/>
+        </w:rPr>
+      </w:pPr>
+      <w:r>
+        <w:rPr>
+          <w:rFonts w:ascii="Gandhi Sans" w:hAnsi="Gandhi Sans"/>
+          <w:b/>
+          <w:bCs/>
+        </w:rPr>
+        <w:tab/>
+      </w:r>
+      <w:r>
+        <w:rPr>
+          <w:rFonts w:ascii="Gandhi Sans" w:hAnsi="Gandhi Sans"/>
+          <w:b/>
+          <w:bCs/>
+        </w:rPr>
+        <w:tab/>
+        <w:t>5.2 Discusión del modelo de visibilidad</w:t>
       </w:r>
     </w:p>
     <w:p>
@@ -1263,7 +1732,55 @@
           <w:bCs/>
         </w:rPr>
         <w:tab/>
-        <w:t>4.1 Conclusión y prueba de hipótesis</w:t>
+        <w:t>4.1 Conclusi</w:t>
+      </w:r>
+      <w:r>
+        <w:rPr>
+          <w:rFonts w:ascii="Gandhi Sans" w:hAnsi="Gandhi Sans"/>
+          <w:b/>
+          <w:bCs/>
+        </w:rPr>
+        <w:t>o</w:t>
+      </w:r>
+      <w:r>
+        <w:rPr>
+          <w:rFonts w:ascii="Gandhi Sans" w:hAnsi="Gandhi Sans"/>
+          <w:b/>
+          <w:bCs/>
+        </w:rPr>
+        <w:t>n</w:t>
+      </w:r>
+      <w:r>
+        <w:rPr>
+          <w:rFonts w:ascii="Gandhi Sans" w:hAnsi="Gandhi Sans"/>
+          <w:b/>
+          <w:bCs/>
+        </w:rPr>
+        <w:t>es</w:t>
+      </w:r>
+      <w:r>
+        <w:rPr>
+          <w:rFonts w:ascii="Gandhi Sans" w:hAnsi="Gandhi Sans"/>
+          <w:b/>
+          <w:bCs/>
+        </w:rPr>
+        <w:t xml:space="preserve"> y prueba</w:t>
+      </w:r>
+      <w:r>
+        <w:rPr>
+          <w:rFonts w:ascii="Gandhi Sans" w:hAnsi="Gandhi Sans"/>
+          <w:b/>
+          <w:bCs/>
+        </w:rPr>
+        <w:t>s</w:t>
+      </w:r>
+      <w:r>
+        <w:rPr>
+          <w:rFonts w:ascii="Gandhi Sans" w:hAnsi="Gandhi Sans"/>
+          <w:b/>
+          <w:bCs/>
+        </w:rPr>
+        <w:t xml:space="preserve"> de hipótesis</w:t>
       </w:r>
     </w:p>
     <w:p>
@@ -1289,7 +1806,23 @@
           <w:bCs/>
         </w:rPr>
         <w:tab/>
-        <w:t>4.2 Resultados</w:t>
+        <w:t xml:space="preserve">4.2 </w:t>
+      </w:r>
+      <w:r>
+        <w:rPr>
+          <w:rFonts w:ascii="Gandhi Sans" w:hAnsi="Gandhi Sans"/>
+          <w:b/>
+          <w:bCs/>
+        </w:rPr>
+        <w:t>Presentación de r</w:t>
+      </w:r>
+      <w:r>
+        <w:rPr>
+          <w:rFonts w:ascii="Gandhi Sans" w:hAnsi="Gandhi Sans"/>
+          <w:b/>
+          <w:bCs/>
+        </w:rPr>
+        <w:t>esultados</w:t>
       </w:r>
     </w:p>
     <w:p>
@@ -1329,8 +1862,97 @@
 </file>
 
 <file path=word/numbering.xml><?xml version="1.0" encoding="utf-8"?>
-<w:numbering xmlns:wpc="http://schemas.microsoft.com/office/word/2010/wordprocessingCanvas" xmlns:cx="http://schemas.microsoft.com/office/drawing/2014/chartex" xmlns:cx1="http://schemas.microsoft.com/office/drawing/2015/9/8/chartex" xmlns:cx2="http://schemas.microsoft.com/office/drawing/2015/10/21/chartex" xmlns:cx3="http://schemas.microsoft.com/office/drawing/2016/5/9/chartex" xmlns:cx4="http://schemas.microsoft.com/office/drawing/2016/5/10/chartex" xmlns:cx5="http://schemas.microsoft.com/office/drawing/2016/5/11/chartex" xmlns:cx6="http://schemas.microsoft.com/office/drawing/2016/5/12/chartex" xmlns:cx7="http://schemas.microsoft.com/office/drawing/2016/5/13/chartex" xmlns:cx8="http://schemas.microsoft.com/office/drawing/2016/5/14/chartex" xmlns:mc="http://schemas.openxmlformats.org/markup-compatibility/2006" xmlns:aink="http://schemas.microsoft.com/office/drawing/2016/ink" xmlns:am3d="http://schemas.microsoft.com/office/drawing/2017/model3d" xmlns:o="urn:schemas-microsoft-com:office:office" xmlns:r="http://schemas.openxmlformats.org/officeDocument/2006/relationships" xmlns:m="http://schemas.openxmlformats.org/officeDocument/2006/math" xmlns:v="urn:schemas-microsoft-com:vml" xmlns:wp14="http://schemas.microsoft.com/office/word/2010/wordprocessingDrawing" xmlns:wp="http://schemas.openxmlformats.org/drawingml/2006/wordprocessingDrawing" xmlns:w10="urn:schemas-microsoft-com:office:word" xmlns:w="http://schemas.openxmlformats.org/wordprocessingml/2006/main" xmlns:w14="http://schemas.microsoft.com/office/word/2010/wordml" xmlns:w15="http://schemas.microsoft.com/office/word/2012/wordml" xmlns:w16cex="http://schemas.microsoft.com/office/word/2018/wordml/cex" xmlns:w16cid="http://schemas.microsoft.com/office/word/2016/wordml/cid" xmlns:w16="http://schemas.microsoft.com/office/word/2018/wordml" xmlns:w16sdtdh="http://schemas.microsoft.com/office/word/2020/wordml/sdtdatahash" xmlns:w16se="http://schemas.microsoft.com/office/word/2015/wordml/symex" xmlns:wpg="http://schemas.microsoft.com/office/word/2010/wordprocessingGroup" xmlns:wpi="http://schemas.microsoft.com/office/word/2010/wordprocessingInk" xmlns:wne="http://schemas.microsoft.com/office/word/2006/wordml" xmlns:wps="http://schemas.microsoft.com/office/word/2010/wordprocessingShape" mc:Ignorable="w14 w15 w16se w16cid w16 w16cex w16sdtdh wp14">
+<w:numbering xmlns:wpc="http://schemas.microsoft.com/office/word/2010/wordprocessingCanvas" xmlns:cx="http://schemas.microsoft.com/office/drawing/2014/chartex" xmlns:cx1="http://schemas.microsoft.com/office/drawing/2015/9/8/chartex" xmlns:cx2="http://schemas.microsoft.com/office/drawing/2015/10/21/chartex" xmlns:cx3="http://schemas.microsoft.com/office/drawing/2016/5/9/chartex" xmlns:cx4="http://schemas.microsoft.com/office/drawing/2016/5/10/chartex" xmlns:cx5="http://schemas.microsoft.com/office/drawing/2016/5/11/chartex" xmlns:cx6="http://schemas.microsoft.com/office/drawing/2016/5/12/chartex" xmlns:cx7="http://schemas.microsoft.com/office/drawing/2016/5/13/chartex" xmlns:cx8="http://schemas.microsoft.com/office/drawing/2016/5/14/chartex" xmlns:mc="http://schemas.openxmlformats.org/markup-compatibility/2006" xmlns:aink="http://schemas.microsoft.com/office/drawing/2016/ink" xmlns:am3d="http://schemas.microsoft.com/office/drawing/2017/model3d" xmlns:o="urn:schemas-microsoft-com:office:office" xmlns:oel="http://schemas.microsoft.com/office/2019/extlst" xmlns:r="http://schemas.openxmlformats.org/officeDocument/2006/relationships" xmlns:m="http://schemas.openxmlformats.org/officeDocument/2006/math" xmlns:v="urn:schemas-microsoft-com:vml" xmlns:wp14="http://schemas.microsoft.com/office/word/2010/wordprocessingDrawing" xmlns:wp="http://schemas.openxmlformats.org/drawingml/2006/wordprocessingDrawing" xmlns:w10="urn:schemas-microsoft-com:office:word" xmlns:w="http://schemas.openxmlformats.org/wordprocessingml/2006/main" xmlns:w14="http://schemas.microsoft.com/office/word/2010/wordml" xmlns:w15="http://schemas.microsoft.com/office/word/2012/wordml" xmlns:w16cex="http://schemas.microsoft.com/office/word/2018/wordml/cex" xmlns:w16cid="http://schemas.microsoft.com/office/word/2016/wordml/cid" xmlns:w16="http://schemas.microsoft.com/office/word/2018/wordml" xmlns:w16sdtdh="http://schemas.microsoft.com/office/word/2020/wordml/sdtdatahash" xmlns:w16se="http://schemas.microsoft.com/office/word/2015/wordml/symex" xmlns:wpg="http://schemas.microsoft.com/office/word/2010/wordprocessingGroup" xmlns:wpi="http://schemas.microsoft.com/office/word/2010/wordprocessingInk" xmlns:wne="http://schemas.microsoft.com/office/word/2006/wordml" xmlns:wps="http://schemas.microsoft.com/office/word/2010/wordprocessingShape" mc:Ignorable="w14 w15 w16se w16cid w16 w16cex w16sdtdh wp14">
   <w:abstractNum w:abstractNumId="0" w15:restartNumberingAfterBreak="0">
+    <w:nsid w:val="14104DED"/>
+    <w:multiLevelType w:val="hybridMultilevel"/>
+    <w:tmpl w:val="07B4DD42"/>
+    <w:lvl w:ilvl="0" w:tplc="046A9AD2">
+      <w:start w:val="1"/>
+      <w:numFmt w:val="decimal"/>
+      <w:lvlText w:val="%1."/>
+      <w:lvlJc w:val="left"/>
+      <w:pPr>
+        <w:ind w:left="1068" w:hanging="360"/>
+      </w:pPr>
+      <w:rPr>
+        <w:rFonts w:hint="default"/>
+      </w:rPr>
+    </w:lvl>
+    <w:lvl w:ilvl="1" w:tplc="080A0019">
+      <w:start w:val="1"/>
+      <w:numFmt w:val="lowerLetter"/>
+      <w:lvlText w:val="%2."/>
+      <w:lvlJc w:val="left"/>
+      <w:pPr>
+        <w:ind w:left="1788" w:hanging="360"/>
+      </w:pPr>
+    </w:lvl>
+    <w:lvl w:ilvl="2" w:tplc="080A001B" w:tentative="1">
+      <w:start w:val="1"/>
+      <w:numFmt w:val="lowerRoman"/>
+      <w:lvlText w:val="%3."/>
+      <w:lvlJc w:val="right"/>
+      <w:pPr>
+        <w:ind w:left="2508" w:hanging="180"/>
+      </w:pPr>
+    </w:lvl>
+    <w:lvl w:ilvl="3" w:tplc="080A000F" w:tentative="1">
+      <w:start w:val="1"/>
+      <w:numFmt w:val="decimal"/>
+      <w:lvlText w:val="%4."/>
+      <w:lvlJc w:val="left"/>
+      <w:pPr>
+        <w:ind w:left="3228" w:hanging="360"/>
+      </w:pPr>
+    </w:lvl>
+    <w:lvl w:ilvl="4" w:tplc="080A0019" w:tentative="1">
+      <w:start w:val="1"/>
+      <w:numFmt w:val="lowerLetter"/>
+      <w:lvlText w:val="%5."/>
+      <w:lvlJc w:val="left"/>
+      <w:pPr>
+        <w:ind w:left="3948" w:hanging="360"/>
+      </w:pPr>
+    </w:lvl>
+    <w:lvl w:ilvl="5" w:tplc="080A001B" w:tentative="1">
+      <w:start w:val="1"/>
+      <w:numFmt w:val="lowerRoman"/>
+      <w:lvlText w:val="%6."/>
+      <w:lvlJc w:val="right"/>
+      <w:pPr>
+        <w:ind w:left="4668" w:hanging="180"/>
+      </w:pPr>
+    </w:lvl>
+    <w:lvl w:ilvl="6" w:tplc="080A000F" w:tentative="1">
+      <w:start w:val="1"/>
+      <w:numFmt w:val="decimal"/>
+      <w:lvlText w:val="%7."/>
+      <w:lvlJc w:val="left"/>
+      <w:pPr>
+        <w:ind w:left="5388" w:hanging="360"/>
+      </w:pPr>
+    </w:lvl>
+    <w:lvl w:ilvl="7" w:tplc="080A0019" w:tentative="1">
+      <w:start w:val="1"/>
+      <w:numFmt w:val="lowerLetter"/>
+      <w:lvlText w:val="%8."/>
+      <w:lvlJc w:val="left"/>
+      <w:pPr>
+        <w:ind w:left="6108" w:hanging="360"/>
+      </w:pPr>
+    </w:lvl>
+    <w:lvl w:ilvl="8" w:tplc="080A001B" w:tentative="1">
+      <w:start w:val="1"/>
+      <w:numFmt w:val="lowerRoman"/>
+      <w:lvlText w:val="%9."/>
+      <w:lvlJc w:val="right"/>
+      <w:pPr>
+        <w:ind w:left="6828" w:hanging="180"/>
+      </w:pPr>
+    </w:lvl>
+  </w:abstractNum>
+  <w:abstractNum w:abstractNumId="1" w15:restartNumberingAfterBreak="0">
     <w:nsid w:val="1BFB2005"/>
     <w:multiLevelType w:val="hybridMultilevel"/>
     <w:tmpl w:val="46685EEC"/>
@@ -1443,7 +2065,7 @@
       </w:rPr>
     </w:lvl>
   </w:abstractNum>
-  <w:abstractNum w:abstractNumId="1" w15:restartNumberingAfterBreak="0">
+  <w:abstractNum w:abstractNumId="2" w15:restartNumberingAfterBreak="0">
     <w:nsid w:val="360E0227"/>
     <w:multiLevelType w:val="hybridMultilevel"/>
     <w:tmpl w:val="6074BEAA"/>
@@ -1556,7 +2178,7 @@
       </w:rPr>
     </w:lvl>
   </w:abstractNum>
-  <w:abstractNum w:abstractNumId="2" w15:restartNumberingAfterBreak="0">
+  <w:abstractNum w:abstractNumId="3" w15:restartNumberingAfterBreak="0">
     <w:nsid w:val="3C2B7835"/>
     <w:multiLevelType w:val="hybridMultilevel"/>
     <w:tmpl w:val="95182426"/>
@@ -1669,7 +2291,7 @@
       </w:rPr>
     </w:lvl>
   </w:abstractNum>
-  <w:abstractNum w:abstractNumId="3" w15:restartNumberingAfterBreak="0">
+  <w:abstractNum w:abstractNumId="4" w15:restartNumberingAfterBreak="0">
     <w:nsid w:val="570B76E4"/>
     <w:multiLevelType w:val="hybridMultilevel"/>
     <w:tmpl w:val="D3CE362C"/>
@@ -1782,7 +2404,7 @@
       </w:rPr>
     </w:lvl>
   </w:abstractNum>
-  <w:abstractNum w:abstractNumId="4" w15:restartNumberingAfterBreak="0">
+  <w:abstractNum w:abstractNumId="5" w15:restartNumberingAfterBreak="0">
     <w:nsid w:val="61554138"/>
     <w:multiLevelType w:val="hybridMultilevel"/>
     <w:tmpl w:val="77EE5D58"/>
@@ -1895,7 +2517,7 @@
       </w:rPr>
     </w:lvl>
   </w:abstractNum>
-  <w:abstractNum w:abstractNumId="5" w15:restartNumberingAfterBreak="0">
+  <w:abstractNum w:abstractNumId="6" w15:restartNumberingAfterBreak="0">
     <w:nsid w:val="6822251C"/>
     <w:multiLevelType w:val="hybridMultilevel"/>
     <w:tmpl w:val="0EB210BC"/>
@@ -2008,22 +2630,25 @@
     </w:lvl>
   </w:abstractNum>
   <w:num w:numId="1" w16cid:durableId="2018117457">
+    <w:abstractNumId w:val="6"/>
+  </w:num>
+  <w:num w:numId="2" w16cid:durableId="126050656">
+    <w:abstractNumId w:val="1"/>
+  </w:num>
+  <w:num w:numId="3" w16cid:durableId="1375733143">
+    <w:abstractNumId w:val="4"/>
+  </w:num>
+  <w:num w:numId="4" w16cid:durableId="766003205">
+    <w:abstractNumId w:val="3"/>
+  </w:num>
+  <w:num w:numId="5" w16cid:durableId="840434950">
     <w:abstractNumId w:val="5"/>
   </w:num>
-  <w:num w:numId="2" w16cid:durableId="126050656">
-    <w:abstractNumId w:val="0"/>
-  </w:num>
-  <w:num w:numId="3" w16cid:durableId="1375733143">
-    <w:abstractNumId w:val="3"/>
-  </w:num>
-  <w:num w:numId="4" w16cid:durableId="766003205">
+  <w:num w:numId="6" w16cid:durableId="1029378867">
     <w:abstractNumId w:val="2"/>
   </w:num>
-  <w:num w:numId="5" w16cid:durableId="840434950">
-    <w:abstractNumId w:val="4"/>
-  </w:num>
-  <w:num w:numId="6" w16cid:durableId="1029378867">
-    <w:abstractNumId w:val="1"/>
+  <w:num w:numId="7" w16cid:durableId="1164510631">
+    <w:abstractNumId w:val="0"/>
   </w:num>
 </w:numbering>
 </file>

</xml_diff>